<commit_message>
added measure of squarness, some measurements of that in excel
</commit_message>
<xml_diff>
--- a/notes.docx
+++ b/notes.docx
@@ -59,33 +59,59 @@
       </w:r>
       <w:proofErr w:type="gramStart"/>
       <w:r>
-        <w:t>In reali</w:t>
-      </w:r>
+        <w:t>In reality</w:t>
+      </w:r>
+      <w:r>
+        <w:t>,</w:t>
+      </w:r>
+      <w:r>
+        <w:t xml:space="preserve"> this</w:t>
+      </w:r>
+      <w:proofErr w:type="gramEnd"/>
+      <w:r>
+        <w:t xml:space="preserve"> might not be true, since crane might not be able to do fine movements to cancel angles around target state – hence constrained RHC would not be worth it.</w:t>
+      </w:r>
+    </w:p>
+    <w:p>
+      <w:r>
+        <w:t>Longer horizon length makes the controller stop sooner</w:t>
+      </w:r>
+      <w:r>
+        <w:t xml:space="preserve"> (i.e. before reaching target)</w:t>
+      </w:r>
+      <w:r>
+        <w:t xml:space="preserve"> – results in larger oscillation</w:t>
+      </w:r>
+    </w:p>
+    <w:p>
+      <w:r>
+        <w:t>Linear simulation much more sensitive to tight constraints – can run with only about 0.03 margin, while non-linear can handle down to 0.001 (it’s shit, but it runs)</w:t>
+      </w:r>
+    </w:p>
+    <w:p>
+      <w:r>
+        <w:t>After longer time (30 seconds) the non-</w:t>
+      </w:r>
+      <w:proofErr w:type="spellStart"/>
+      <w:r>
+        <w:t>lin</w:t>
+      </w:r>
+      <w:proofErr w:type="spellEnd"/>
+      <w:r>
+        <w:t xml:space="preserve"> simulation achieves steady state – the trace each square </w:t>
+      </w:r>
+      <w:proofErr w:type="gramStart"/>
+      <w:r>
+        <w:t>are</w:t>
+      </w:r>
+      <w:proofErr w:type="gramEnd"/>
+      <w:r>
+        <w:t xml:space="preserve"> identical</w:t>
+      </w:r>
+    </w:p>
+    <w:p>
       <w:bookmarkStart w:id="0" w:name="_GoBack"/>
       <w:bookmarkEnd w:id="0"/>
-      <w:r>
-        <w:t>ty</w:t>
-      </w:r>
-      <w:r>
-        <w:t>,</w:t>
-      </w:r>
-      <w:r>
-        <w:t xml:space="preserve"> this</w:t>
-      </w:r>
-      <w:proofErr w:type="gramEnd"/>
-      <w:r>
-        <w:t xml:space="preserve"> might not be true, since crane might not be able to do fine movements to cancel angles around target state – hence constrained RHC would not be worth it.</w:t>
-      </w:r>
-    </w:p>
-    <w:p>
-      <w:r>
-        <w:t>Longer horizon length makes the controller stop sooner – results in larger oscillation</w:t>
-      </w:r>
-    </w:p>
-    <w:p>
-      <w:r>
-        <w:t>Linear simulation much more sensitive to tight constraints – can run with only about 0.03 margin, while non-linear can handle down to 0.001 (it’s shit, but it runs)</w:t>
-      </w:r>
     </w:p>
     <w:p/>
     <w:p/>

</xml_diff>

<commit_message>
added axis labels on figures, added figures and report
</commit_message>
<xml_diff>
--- a/notes.docx
+++ b/notes.docx
@@ -59,60 +59,60 @@
       </w:r>
       <w:proofErr w:type="gramStart"/>
       <w:r>
-        <w:t>In reality</w:t>
-      </w:r>
-      <w:r>
-        <w:t>,</w:t>
-      </w:r>
-      <w:r>
-        <w:t xml:space="preserve"> this</w:t>
-      </w:r>
-      <w:proofErr w:type="gramEnd"/>
-      <w:r>
-        <w:t xml:space="preserve"> might not be true, since crane might not be able to do fine movements to cancel angles around target state – hence constrained RHC would not be worth it.</w:t>
-      </w:r>
-    </w:p>
-    <w:p>
-      <w:r>
-        <w:t>Longer horizon length makes the controller stop sooner</w:t>
-      </w:r>
-      <w:r>
-        <w:t xml:space="preserve"> (i.e. before reaching target)</w:t>
-      </w:r>
-      <w:r>
-        <w:t xml:space="preserve"> – results in larger oscillation</w:t>
-      </w:r>
-    </w:p>
-    <w:p>
-      <w:r>
-        <w:t>Linear simulation much more sensitive to tight constraints – can run with only about 0.03 margin, while non-linear can handle down to 0.001 (it’s shit, but it runs)</w:t>
-      </w:r>
-    </w:p>
-    <w:p>
-      <w:r>
-        <w:t>After longer time (30 seconds) the non-</w:t>
-      </w:r>
-      <w:proofErr w:type="spellStart"/>
-      <w:r>
-        <w:t>lin</w:t>
-      </w:r>
-      <w:proofErr w:type="spellEnd"/>
-      <w:r>
-        <w:t xml:space="preserve"> simulation achieves steady state – the trace each square </w:t>
-      </w:r>
-      <w:proofErr w:type="gramStart"/>
-      <w:r>
-        <w:t>are</w:t>
-      </w:r>
-      <w:proofErr w:type="gramEnd"/>
-      <w:r>
-        <w:t xml:space="preserve"> identical</w:t>
-      </w:r>
-    </w:p>
-    <w:p>
+        <w:t>In rea</w:t>
+      </w:r>
       <w:bookmarkStart w:id="0" w:name="_GoBack"/>
       <w:bookmarkEnd w:id="0"/>
-    </w:p>
+      <w:r>
+        <w:t>lity</w:t>
+      </w:r>
+      <w:r>
+        <w:t>,</w:t>
+      </w:r>
+      <w:r>
+        <w:t xml:space="preserve"> this</w:t>
+      </w:r>
+      <w:proofErr w:type="gramEnd"/>
+      <w:r>
+        <w:t xml:space="preserve"> might not be true, since crane might not be able to do fine movements to cancel angles around target state – hence constrained RHC would not be worth it.</w:t>
+      </w:r>
+    </w:p>
+    <w:p>
+      <w:r>
+        <w:t>Longer horizon length makes the controller stop sooner</w:t>
+      </w:r>
+      <w:r>
+        <w:t xml:space="preserve"> (i.e. before reaching target)</w:t>
+      </w:r>
+      <w:r>
+        <w:t xml:space="preserve"> – results in larger oscillation</w:t>
+      </w:r>
+    </w:p>
+    <w:p>
+      <w:r>
+        <w:t>Linear simulation much more sensitive to tight constraints – can run with only about 0.03 margin, while non-linear can handle down to 0.001 (it’s shit, but it runs)</w:t>
+      </w:r>
+    </w:p>
+    <w:p>
+      <w:r>
+        <w:t>After longer time (30 seconds) the non-</w:t>
+      </w:r>
+      <w:proofErr w:type="spellStart"/>
+      <w:r>
+        <w:t>lin</w:t>
+      </w:r>
+      <w:proofErr w:type="spellEnd"/>
+      <w:r>
+        <w:t xml:space="preserve"> simulation achieves steady state – the trace each square </w:t>
+      </w:r>
+      <w:r>
+        <w:t>is</w:t>
+      </w:r>
+      <w:r>
+        <w:t xml:space="preserve"> identical</w:t>
+      </w:r>
+    </w:p>
+    <w:p/>
     <w:p/>
     <w:p/>
     <w:p/>

</xml_diff>